<commit_message>
modified aibo database design
</commit_message>
<xml_diff>
--- a/开发文档/数据库设计/AiBo的数据库设计-v20180306_03.docx
+++ b/开发文档/数据库设计/AiBo的数据库设计-v20180306_03.docx
@@ -8481,7 +8481,7 @@
           <w:p>
             <w:pPr>
               <w:rPr>
-                <w:rFonts w:ascii="微软雅黑" w:eastAsia="微软雅黑" w:hAnsi="微软雅黑" w:cs="微软雅黑" w:hint="eastAsia"/>
+                <w:rFonts w:ascii="微软雅黑" w:eastAsia="微软雅黑" w:hAnsi="微软雅黑" w:cs="微软雅黑"/>
                 <w:sz w:val="18"/>
                 <w:szCs w:val="18"/>
               </w:rPr>
@@ -8557,7 +8557,7 @@
           <w:p>
             <w:pPr>
               <w:rPr>
-                <w:rFonts w:ascii="微软雅黑" w:eastAsia="微软雅黑" w:hAnsi="微软雅黑" w:cs="微软雅黑" w:hint="eastAsia"/>
+                <w:rFonts w:ascii="微软雅黑" w:eastAsia="微软雅黑" w:hAnsi="微软雅黑" w:cs="微软雅黑"/>
                 <w:sz w:val="18"/>
                 <w:szCs w:val="18"/>
               </w:rPr>
@@ -8602,7 +8602,7 @@
             <w:pPr>
               <w:jc w:val="center"/>
               <w:rPr>
-                <w:rFonts w:ascii="微软雅黑" w:eastAsia="微软雅黑" w:hAnsi="微软雅黑" w:cs="微软雅黑" w:hint="eastAsia"/>
+                <w:rFonts w:ascii="微软雅黑" w:eastAsia="微软雅黑" w:hAnsi="微软雅黑" w:cs="微软雅黑"/>
                 <w:sz w:val="18"/>
                 <w:szCs w:val="18"/>
               </w:rPr>
@@ -9639,9 +9639,6 @@
     </w:tbl>
     <w:p>
       <w:pPr>
-        <w:rPr>
-          <w:rFonts w:hint="eastAsia"/>
-        </w:rPr>
         <w:sectPr>
           <w:pgSz w:w="11906" w:h="16838"/>
           <w:pgMar w:top="1440" w:right="1800" w:bottom="1440" w:left="1800" w:header="851" w:footer="992" w:gutter="0"/>
@@ -10341,21 +10338,14 @@
           </w:tcPr>
           <w:p>
             <w:pPr>
-              <w:jc w:val="center"/>
-              <w:rPr>
-                <w:rFonts w:ascii="微软雅黑" w:eastAsia="微软雅黑" w:hAnsi="微软雅黑" w:cs="微软雅黑"/>
-                <w:sz w:val="18"/>
-                <w:szCs w:val="18"/>
-              </w:rPr>
-            </w:pPr>
-            <w:r>
-              <w:rPr>
-                <w:rFonts w:ascii="微软雅黑" w:eastAsia="微软雅黑" w:hAnsi="微软雅黑" w:cs="微软雅黑" w:hint="eastAsia"/>
-                <w:sz w:val="18"/>
-                <w:szCs w:val="18"/>
-              </w:rPr>
-              <w:t>与专栏相克</w:t>
-            </w:r>
+              <w:rPr>
+                <w:rFonts w:ascii="微软雅黑" w:eastAsia="微软雅黑" w:hAnsi="微软雅黑" w:cs="微软雅黑"/>
+                <w:sz w:val="18"/>
+                <w:szCs w:val="18"/>
+              </w:rPr>
+            </w:pPr>
+            <w:bookmarkStart w:id="0" w:name="_GoBack"/>
+            <w:bookmarkEnd w:id="0"/>
           </w:p>
         </w:tc>
       </w:tr>
@@ -10367,7 +10357,7 @@
           <w:p>
             <w:pPr>
               <w:rPr>
-                <w:rFonts w:ascii="微软雅黑" w:eastAsia="微软雅黑" w:hAnsi="微软雅黑" w:cs="微软雅黑" w:hint="eastAsia"/>
+                <w:rFonts w:ascii="微软雅黑" w:eastAsia="微软雅黑" w:hAnsi="微软雅黑" w:cs="微软雅黑"/>
                 <w:sz w:val="18"/>
                 <w:szCs w:val="18"/>
               </w:rPr>
@@ -10398,7 +10388,7 @@
             <w:pPr>
               <w:jc w:val="left"/>
               <w:rPr>
-                <w:rFonts w:ascii="微软雅黑" w:eastAsia="微软雅黑" w:hAnsi="微软雅黑" w:cs="微软雅黑" w:hint="eastAsia"/>
+                <w:rFonts w:ascii="微软雅黑" w:eastAsia="微软雅黑" w:hAnsi="微软雅黑" w:cs="微软雅黑"/>
                 <w:sz w:val="18"/>
                 <w:szCs w:val="18"/>
               </w:rPr>
@@ -10437,7 +10427,7 @@
             <w:pPr>
               <w:jc w:val="left"/>
               <w:rPr>
-                <w:rFonts w:ascii="微软雅黑" w:eastAsia="微软雅黑" w:hAnsi="微软雅黑" w:cs="微软雅黑" w:hint="eastAsia"/>
+                <w:rFonts w:ascii="微软雅黑" w:eastAsia="微软雅黑" w:hAnsi="微软雅黑" w:cs="微软雅黑"/>
                 <w:sz w:val="18"/>
                 <w:szCs w:val="18"/>
               </w:rPr>
@@ -10467,7 +10457,7 @@
           <w:p>
             <w:pPr>
               <w:rPr>
-                <w:rFonts w:ascii="微软雅黑" w:eastAsia="微软雅黑" w:hAnsi="微软雅黑" w:cs="微软雅黑" w:hint="eastAsia"/>
+                <w:rFonts w:ascii="微软雅黑" w:eastAsia="微软雅黑" w:hAnsi="微软雅黑" w:cs="微软雅黑"/>
                 <w:sz w:val="18"/>
                 <w:szCs w:val="18"/>
               </w:rPr>
@@ -10504,7 +10494,7 @@
             <w:pPr>
               <w:jc w:val="center"/>
               <w:rPr>
-                <w:rFonts w:ascii="微软雅黑" w:eastAsia="微软雅黑" w:hAnsi="微软雅黑" w:cs="微软雅黑" w:hint="eastAsia"/>
+                <w:rFonts w:ascii="微软雅黑" w:eastAsia="微软雅黑" w:hAnsi="微软雅黑" w:cs="微软雅黑"/>
                 <w:sz w:val="18"/>
                 <w:szCs w:val="18"/>
               </w:rPr>
@@ -10527,7 +10517,7 @@
             <w:pPr>
               <w:jc w:val="center"/>
               <w:rPr>
-                <w:rFonts w:ascii="微软雅黑" w:eastAsia="微软雅黑" w:hAnsi="微软雅黑" w:cs="微软雅黑" w:hint="eastAsia"/>
+                <w:rFonts w:ascii="微软雅黑" w:eastAsia="微软雅黑" w:hAnsi="微软雅黑" w:cs="微软雅黑"/>
                 <w:sz w:val="18"/>
                 <w:szCs w:val="18"/>
               </w:rPr>
@@ -11237,7 +11227,7 @@
           <w:p>
             <w:pPr>
               <w:rPr>
-                <w:rFonts w:ascii="微软雅黑" w:eastAsia="微软雅黑" w:hAnsi="微软雅黑" w:cs="微软雅黑" w:hint="eastAsia"/>
+                <w:rFonts w:ascii="微软雅黑" w:eastAsia="微软雅黑" w:hAnsi="微软雅黑" w:cs="微软雅黑"/>
                 <w:sz w:val="18"/>
                 <w:szCs w:val="18"/>
               </w:rPr>
@@ -11268,7 +11258,7 @@
             <w:pPr>
               <w:jc w:val="left"/>
               <w:rPr>
-                <w:rFonts w:ascii="微软雅黑" w:eastAsia="微软雅黑" w:hAnsi="微软雅黑" w:cs="微软雅黑" w:hint="eastAsia"/>
+                <w:rFonts w:ascii="微软雅黑" w:eastAsia="微软雅黑" w:hAnsi="微软雅黑" w:cs="微软雅黑"/>
                 <w:sz w:val="18"/>
                 <w:szCs w:val="18"/>
               </w:rPr>
@@ -11307,7 +11297,7 @@
             <w:pPr>
               <w:jc w:val="left"/>
               <w:rPr>
-                <w:rFonts w:ascii="微软雅黑" w:eastAsia="微软雅黑" w:hAnsi="微软雅黑" w:cs="微软雅黑" w:hint="eastAsia"/>
+                <w:rFonts w:ascii="微软雅黑" w:eastAsia="微软雅黑" w:hAnsi="微软雅黑" w:cs="微软雅黑"/>
                 <w:sz w:val="18"/>
                 <w:szCs w:val="18"/>
               </w:rPr>
@@ -11337,7 +11327,7 @@
           <w:p>
             <w:pPr>
               <w:rPr>
-                <w:rFonts w:ascii="微软雅黑" w:eastAsia="微软雅黑" w:hAnsi="微软雅黑" w:cs="微软雅黑" w:hint="eastAsia"/>
+                <w:rFonts w:ascii="微软雅黑" w:eastAsia="微软雅黑" w:hAnsi="微软雅黑" w:cs="微软雅黑"/>
                 <w:sz w:val="18"/>
                 <w:szCs w:val="18"/>
               </w:rPr>
@@ -11382,7 +11372,7 @@
             <w:pPr>
               <w:jc w:val="center"/>
               <w:rPr>
-                <w:rFonts w:ascii="微软雅黑" w:eastAsia="微软雅黑" w:hAnsi="微软雅黑" w:cs="微软雅黑" w:hint="eastAsia"/>
+                <w:rFonts w:ascii="微软雅黑" w:eastAsia="微软雅黑" w:hAnsi="微软雅黑" w:cs="微软雅黑"/>
                 <w:sz w:val="18"/>
                 <w:szCs w:val="18"/>
               </w:rPr>
@@ -11850,7 +11840,7 @@
             <w:pPr>
               <w:jc w:val="left"/>
               <w:rPr>
-                <w:rFonts w:ascii="微软雅黑" w:eastAsia="微软雅黑" w:hAnsi="微软雅黑" w:cs="微软雅黑" w:hint="eastAsia"/>
+                <w:rFonts w:ascii="微软雅黑" w:eastAsia="微软雅黑" w:hAnsi="微软雅黑" w:cs="微软雅黑"/>
                 <w:sz w:val="18"/>
                 <w:szCs w:val="18"/>
               </w:rPr>
@@ -12446,7 +12436,7 @@
           <w:p>
             <w:pPr>
               <w:rPr>
-                <w:rFonts w:ascii="微软雅黑" w:eastAsia="微软雅黑" w:hAnsi="微软雅黑" w:cs="微软雅黑" w:hint="eastAsia"/>
+                <w:rFonts w:ascii="微软雅黑" w:eastAsia="微软雅黑" w:hAnsi="微软雅黑" w:cs="微软雅黑"/>
                 <w:sz w:val="18"/>
                 <w:szCs w:val="18"/>
               </w:rPr>
@@ -12477,7 +12467,7 @@
             <w:pPr>
               <w:jc w:val="left"/>
               <w:rPr>
-                <w:rFonts w:ascii="微软雅黑" w:eastAsia="微软雅黑" w:hAnsi="微软雅黑" w:cs="微软雅黑" w:hint="eastAsia"/>
+                <w:rFonts w:ascii="微软雅黑" w:eastAsia="微软雅黑" w:hAnsi="微软雅黑" w:cs="微软雅黑"/>
                 <w:sz w:val="18"/>
                 <w:szCs w:val="18"/>
               </w:rPr>
@@ -12521,6 +12511,14 @@
                 <w:szCs w:val="18"/>
               </w:rPr>
             </w:pPr>
+            <w:r>
+              <w:rPr>
+                <w:rFonts w:ascii="微软雅黑" w:eastAsia="微软雅黑" w:hAnsi="微软雅黑" w:cs="微软雅黑"/>
+                <w:sz w:val="18"/>
+                <w:szCs w:val="18"/>
+              </w:rPr>
+              <w:t>int</w:t>
+            </w:r>
           </w:p>
         </w:tc>
         <w:tc>
@@ -12530,7 +12528,7 @@
           <w:p>
             <w:pPr>
               <w:rPr>
-                <w:rFonts w:ascii="微软雅黑" w:eastAsia="微软雅黑" w:hAnsi="微软雅黑" w:cs="微软雅黑" w:hint="eastAsia"/>
+                <w:rFonts w:ascii="微软雅黑" w:eastAsia="微软雅黑" w:hAnsi="微软雅黑" w:cs="微软雅黑"/>
                 <w:sz w:val="18"/>
                 <w:szCs w:val="18"/>
               </w:rPr>
@@ -12567,7 +12565,7 @@
             <w:pPr>
               <w:jc w:val="center"/>
               <w:rPr>
-                <w:rFonts w:ascii="微软雅黑" w:eastAsia="微软雅黑" w:hAnsi="微软雅黑" w:cs="微软雅黑" w:hint="eastAsia"/>
+                <w:rFonts w:ascii="微软雅黑" w:eastAsia="微软雅黑" w:hAnsi="微软雅黑" w:cs="微软雅黑"/>
                 <w:sz w:val="18"/>
                 <w:szCs w:val="18"/>
               </w:rPr>
@@ -12580,8 +12578,6 @@
               </w:rPr>
               <w:t>FK</w:t>
             </w:r>
-            <w:bookmarkStart w:id="0" w:name="_GoBack"/>
-            <w:bookmarkEnd w:id="0"/>
           </w:p>
         </w:tc>
         <w:tc>
@@ -13308,7 +13304,7 @@
     <w:lsdException w:name="Table Web 1" w:semiHidden="1" w:unhideWhenUsed="1"/>
     <w:lsdException w:name="Table Web 2" w:semiHidden="1" w:unhideWhenUsed="1"/>
     <w:lsdException w:name="Table Web 3" w:semiHidden="1" w:unhideWhenUsed="1"/>
-    <w:lsdException w:name="Table Grid" w:semiHidden="1" w:unhideWhenUsed="1" w:qFormat="1"/>
+    <w:lsdException w:name="Table Grid" w:qFormat="1"/>
     <w:lsdException w:name="Table Theme" w:semiHidden="1" w:unhideWhenUsed="1"/>
     <w:lsdException w:name="Placeholder Text" w:semiHidden="1" w:uiPriority="99"/>
     <w:lsdException w:name="No Spacing" w:uiPriority="99"/>

</xml_diff>

<commit_message>
modified aibo database design version three
</commit_message>
<xml_diff>
--- a/开发文档/数据库设计/AiBo的数据库设计-v20180306_03.docx
+++ b/开发文档/数据库设计/AiBo的数据库设计-v20180306_03.docx
@@ -5346,6 +5346,16 @@
                 <w:sz w:val="18"/>
                 <w:szCs w:val="18"/>
               </w:rPr>
+              <w:t>255,</w:t>
+            </w:r>
+            <w:bookmarkStart w:id="0" w:name="_GoBack"/>
+            <w:bookmarkEnd w:id="0"/>
+            <w:r>
+              <w:rPr>
+                <w:rFonts w:ascii="微软雅黑" w:eastAsia="微软雅黑" w:hAnsi="微软雅黑" w:cs="微软雅黑" w:hint="eastAsia"/>
+                <w:sz w:val="18"/>
+                <w:szCs w:val="18"/>
+              </w:rPr>
               <w:t>保存图片路径</w:t>
             </w:r>
           </w:p>
@@ -10344,8 +10354,6 @@
                 <w:szCs w:val="18"/>
               </w:rPr>
             </w:pPr>
-            <w:bookmarkStart w:id="0" w:name="_GoBack"/>
-            <w:bookmarkEnd w:id="0"/>
           </w:p>
         </w:tc>
       </w:tr>

</xml_diff>

<commit_message>
modified aibo database desgin file
</commit_message>
<xml_diff>
--- a/开发文档/数据库设计/AiBo的数据库设计-v20180306_03.docx
+++ b/开发文档/数据库设计/AiBo的数据库设计-v20180306_03.docx
@@ -63,6 +63,9 @@
     <w:p>
       <w:pPr>
         <w:ind w:firstLineChars="200" w:firstLine="560"/>
+        <w:rPr>
+          <w:rFonts w:hint="eastAsia"/>
+        </w:rPr>
       </w:pPr>
       <w:r>
         <w:rPr>
@@ -84,11 +87,6 @@
         </w:rPr>
         <w:t>网站为例。最核心的功能体现在【我的博客】。在【我的博客】中需要实现以下几个子模块：</w:t>
       </w:r>
-    </w:p>
-    <w:p>
-      <w:pPr>
-        <w:ind w:firstLineChars="200" w:firstLine="560"/>
-      </w:pPr>
     </w:p>
     <w:p>
       <w:pPr>
@@ -1856,6 +1854,11 @@
     </w:p>
     <w:p/>
     <w:p>
+      <w:pPr>
+        <w:rPr>
+          <w:rFonts w:hint="eastAsia"/>
+        </w:rPr>
+      </w:pPr>
       <w:r>
         <w:rPr>
           <w:rFonts w:hint="eastAsia"/>
@@ -1930,7 +1933,6 @@
         <w:t>功能。</w:t>
       </w:r>
     </w:p>
-    <w:p/>
     <w:p>
       <w:r>
         <w:rPr>
@@ -2003,8 +2005,12 @@
         <w:t>操作。</w:t>
       </w:r>
     </w:p>
-    <w:p/>
     <w:p>
+      <w:pPr>
+        <w:rPr>
+          <w:rFonts w:hint="eastAsia"/>
+        </w:rPr>
+      </w:pPr>
       <w:r>
         <w:rPr>
           <w:rFonts w:hint="eastAsia"/>
@@ -2064,8 +2070,12 @@
         <w:t>专栏。是以“内呼外应”思想为主要设计原则。对内，博主可以建立自己的专栏（专栏的本质就是书）。对外，博主可以关注外部优秀专栏。</w:t>
       </w:r>
     </w:p>
-    <w:p/>
     <w:p>
+      <w:pPr>
+        <w:rPr>
+          <w:rFonts w:hint="eastAsia"/>
+        </w:rPr>
+      </w:pPr>
       <w:r>
         <w:rPr>
           <w:rFonts w:hint="eastAsia"/>
@@ -2073,8 +2083,12 @@
         <w:t>【统计管理】主要通过各项指标分析挖掘博文的价值。通过统计一篇文章的阅读量、评论量、收藏量、转载量。以图表形式呈现博文的价值。</w:t>
       </w:r>
     </w:p>
-    <w:p/>
     <w:p>
+      <w:pPr>
+        <w:rPr>
+          <w:rFonts w:hint="eastAsia"/>
+        </w:rPr>
+      </w:pPr>
       <w:r>
         <w:rPr>
           <w:rFonts w:hint="eastAsia"/>
@@ -2082,8 +2096,12 @@
         <w:t>【阅读管理】主要用来管理博文的阅读。</w:t>
       </w:r>
     </w:p>
-    <w:p/>
     <w:p>
+      <w:pPr>
+        <w:rPr>
+          <w:rFonts w:hint="eastAsia"/>
+        </w:rPr>
+      </w:pPr>
       <w:r>
         <w:rPr>
           <w:rFonts w:hint="eastAsia"/>
@@ -2140,39 +2158,46 @@
         <w:rPr>
           <w:rFonts w:hint="eastAsia"/>
         </w:rPr>
-        <w:t>评论。也是以“内呼外应”思想为主要设计原则。对内，博主可以管理自己的文章的评论内容；对</w:t>
-      </w:r>
-      <w:r>
-        <w:rPr>
-          <w:rFonts w:hint="eastAsia"/>
-        </w:rPr>
-        <w:lastRenderedPageBreak/>
-        <w:t>外，可以管理自己在社区内留下的评论。</w:t>
+        <w:t>评论。也是以“内呼外应”思想为主要设计原则。对内，博主可以管理自己的文章的评论内容；对外，可以管理自己在社区内留下的评论。</w:t>
+      </w:r>
+    </w:p>
+    <w:p>
+      <w:pPr>
+        <w:rPr>
+          <w:rFonts w:hint="eastAsia"/>
+        </w:rPr>
+      </w:pPr>
+      <w:r>
+        <w:rPr>
+          <w:rFonts w:hint="eastAsia"/>
+        </w:rPr>
+        <w:t>【收藏管理】主要用来管理博文的收藏。</w:t>
+      </w:r>
+    </w:p>
+    <w:p>
+      <w:r>
+        <w:rPr>
+          <w:rFonts w:hint="eastAsia"/>
+        </w:rPr>
+        <w:t>【转载管理】主要用来管理博文的转载。</w:t>
       </w:r>
     </w:p>
     <w:p/>
     <w:p>
-      <w:r>
-        <w:rPr>
-          <w:rFonts w:hint="eastAsia"/>
-        </w:rPr>
-        <w:t>【收藏管理】主要用来管理博文的收藏。</w:t>
-      </w:r>
-    </w:p>
-    <w:p/>
-    <w:p>
-      <w:r>
-        <w:rPr>
-          <w:rFonts w:hint="eastAsia"/>
-        </w:rPr>
-        <w:t>【转载管理】主要用来管理博文的转载。</w:t>
-      </w:r>
+      <w:pPr>
+        <w:rPr>
+          <w:rFonts w:hint="eastAsia"/>
+        </w:rPr>
+      </w:pPr>
+      <w:bookmarkStart w:id="0" w:name="_GoBack"/>
+      <w:bookmarkEnd w:id="0"/>
     </w:p>
     <w:p>
       <w:r>
         <w:rPr>
           <w:rFonts w:hint="eastAsia"/>
         </w:rPr>
+        <w:lastRenderedPageBreak/>
         <w:t>综合上面所述。可能涉及数据表如下：</w:t>
       </w:r>
     </w:p>
@@ -5348,8 +5373,6 @@
               </w:rPr>
               <w:t>255,</w:t>
             </w:r>
-            <w:bookmarkStart w:id="0" w:name="_GoBack"/>
-            <w:bookmarkEnd w:id="0"/>
             <w:r>
               <w:rPr>
                 <w:rFonts w:ascii="微软雅黑" w:eastAsia="微软雅黑" w:hAnsi="微软雅黑" w:cs="微软雅黑" w:hint="eastAsia"/>

</xml_diff>